<commit_message>
updated skills with bullets and added JS to mood journal
</commit_message>
<xml_diff>
--- a/extra/Résumé template.docx
+++ b/extra/Résumé template.docx
@@ -1224,7 +1224,30 @@
           <w:rFonts w:ascii="Lora" w:hAnsi="Lora"/>
           <w:sz w:val="22"/>
         </w:rPr>
-        <w:t>Microsoft Emotion API, Plot.ly visualization</w:t>
+        <w:t xml:space="preserve">Microsoft Emotion API, </w:t>
+      </w:r>
+      <w:r>
+        <w:rPr>
+          <w:rFonts w:ascii="Lora" w:hAnsi="Lora"/>
+          <w:sz w:val="22"/>
+        </w:rPr>
+        <w:t>JavaScript</w:t>
+      </w:r>
+      <w:bookmarkStart w:id="0" w:name="_GoBack"/>
+      <w:bookmarkEnd w:id="0"/>
+      <w:r>
+        <w:rPr>
+          <w:rFonts w:ascii="Lora" w:hAnsi="Lora"/>
+          <w:sz w:val="22"/>
+        </w:rPr>
+        <w:t xml:space="preserve">, </w:t>
+      </w:r>
+      <w:r>
+        <w:rPr>
+          <w:rFonts w:ascii="Lora" w:hAnsi="Lora"/>
+          <w:sz w:val="22"/>
+        </w:rPr>
+        <w:t>Plot.ly visualization</w:t>
       </w:r>
     </w:p>
     <w:p>
@@ -1340,43 +1363,38 @@
     </w:p>
     <w:p>
       <w:pPr>
+        <w:pStyle w:val="ListParagraph"/>
+        <w:numPr>
+          <w:ilvl w:val="0"/>
+          <w:numId w:val="2"/>
+        </w:numPr>
         <w:spacing w:line="276" w:lineRule="auto"/>
-        <w:ind w:right="360" w:firstLine="450"/>
-        <w:rPr>
-          <w:rFonts w:ascii="Lora" w:hAnsi="Lora"/>
-          <w:sz w:val="22"/>
-        </w:rPr>
-      </w:pPr>
-      <w:r>
-        <w:rPr>
-          <w:rFonts w:ascii="Lora" w:hAnsi="Lora"/>
-          <w:sz w:val="22"/>
-        </w:rPr>
-        <w:t xml:space="preserve">MATLAB, R, </w:t>
-      </w:r>
-      <w:r>
-        <w:rPr>
-          <w:rFonts w:ascii="Lora" w:hAnsi="Lora"/>
-          <w:sz w:val="22"/>
-        </w:rPr>
-        <w:t>Git, Python, Java, web-dev</w:t>
-      </w:r>
-      <w:r>
-        <w:rPr>
-          <w:rFonts w:ascii="Lora" w:hAnsi="Lora"/>
-          <w:sz w:val="22"/>
-        </w:rPr>
-        <w:t xml:space="preserve"> </w:t>
-      </w:r>
-    </w:p>
-    <w:p>
-      <w:pPr>
-        <w:spacing w:line="276" w:lineRule="auto"/>
-        <w:ind w:right="360" w:firstLine="450"/>
-        <w:rPr>
-          <w:rFonts w:ascii="Lora" w:hAnsi="Lora"/>
-          <w:spacing w:val="-16"/>
-          <w:sz w:val="28"/>
+        <w:ind w:left="1170" w:right="360"/>
+        <w:rPr>
+          <w:rFonts w:ascii="Lora" w:hAnsi="Lora"/>
+          <w:sz w:val="22"/>
+        </w:rPr>
+      </w:pPr>
+      <w:r>
+        <w:rPr>
+          <w:rFonts w:ascii="Lora" w:hAnsi="Lora"/>
+          <w:sz w:val="22"/>
+        </w:rPr>
+        <w:t>MATLAB, R, Git, Python, Java, web-dev</w:t>
+      </w:r>
+    </w:p>
+    <w:p>
+      <w:pPr>
+        <w:pStyle w:val="ListParagraph"/>
+        <w:numPr>
+          <w:ilvl w:val="0"/>
+          <w:numId w:val="2"/>
+        </w:numPr>
+        <w:spacing w:line="300" w:lineRule="auto"/>
+        <w:ind w:left="1166" w:right="360"/>
+        <w:rPr>
+          <w:rFonts w:ascii="Lora" w:hAnsi="Lora"/>
+          <w:sz w:val="22"/>
         </w:rPr>
       </w:pPr>
       <w:r>
@@ -1386,12 +1404,10 @@
         </w:rPr>
         <w:t>graphic design, photo/video/audio production</w:t>
       </w:r>
-      <w:bookmarkStart w:id="0" w:name="_GoBack"/>
-      <w:bookmarkEnd w:id="0"/>
     </w:p>
     <w:sectPr>
       <w:pgSz w:w="12240" w:h="15840"/>
-      <w:pgMar w:top="1323" w:right="1440" w:bottom="1440" w:left="1440" w:header="708" w:footer="708" w:gutter="0"/>
+      <w:pgMar w:top="837" w:right="1440" w:bottom="1440" w:left="1440" w:header="708" w:footer="708" w:gutter="0"/>
       <w:cols w:space="708"/>
       <w:docGrid w:linePitch="360"/>
     </w:sectPr>
@@ -2359,7 +2375,7 @@
 </file>
 
 <file path=customXml/itemProps1.xml><?xml version="1.0" encoding="utf-8"?>
-<ds:datastoreItem xmlns:ds="http://schemas.openxmlformats.org/officeDocument/2006/customXml" ds:itemID="{89CDEB7C-DE62-544A-9582-CD8E086353D5}">
+<ds:datastoreItem xmlns:ds="http://schemas.openxmlformats.org/officeDocument/2006/customXml" ds:itemID="{F9158DF9-8785-7344-86AE-421CF80620E1}">
   <ds:schemaRefs>
     <ds:schemaRef ds:uri="http://schemas.openxmlformats.org/officeDocument/2006/bibliography"/>
   </ds:schemaRefs>

</xml_diff>

<commit_message>
adjusted top margin slightly
</commit_message>
<xml_diff>
--- a/extra/Résumé template.docx
+++ b/extra/Résumé template.docx
@@ -14,6 +14,8 @@
           <w:sz w:val="40"/>
         </w:rPr>
       </w:pPr>
+      <w:bookmarkStart w:id="0" w:name="_GoBack"/>
+      <w:bookmarkEnd w:id="0"/>
       <w:r>
         <w:rPr>
           <w:rFonts w:ascii="Josefin Sans SemiBold" w:hAnsi="Josefin Sans SemiBold"/>
@@ -1231,16 +1233,7 @@
           <w:rFonts w:ascii="Lora" w:hAnsi="Lora"/>
           <w:sz w:val="22"/>
         </w:rPr>
-        <w:t>JavaScript</w:t>
-      </w:r>
-      <w:bookmarkStart w:id="0" w:name="_GoBack"/>
-      <w:bookmarkEnd w:id="0"/>
-      <w:r>
-        <w:rPr>
-          <w:rFonts w:ascii="Lora" w:hAnsi="Lora"/>
-          <w:sz w:val="22"/>
-        </w:rPr>
-        <w:t xml:space="preserve">, </w:t>
+        <w:t xml:space="preserve">JavaScript, </w:t>
       </w:r>
       <w:r>
         <w:rPr>
@@ -1407,7 +1400,7 @@
     </w:p>
     <w:sectPr>
       <w:pgSz w:w="12240" w:h="15840"/>
-      <w:pgMar w:top="837" w:right="1440" w:bottom="1440" w:left="1440" w:header="708" w:footer="708" w:gutter="0"/>
+      <w:pgMar w:top="1161" w:right="1440" w:bottom="1440" w:left="1440" w:header="708" w:footer="708" w:gutter="0"/>
       <w:cols w:space="708"/>
       <w:docGrid w:linePitch="360"/>
     </w:sectPr>
@@ -2375,7 +2368,7 @@
 </file>
 
 <file path=customXml/itemProps1.xml><?xml version="1.0" encoding="utf-8"?>
-<ds:datastoreItem xmlns:ds="http://schemas.openxmlformats.org/officeDocument/2006/customXml" ds:itemID="{F9158DF9-8785-7344-86AE-421CF80620E1}">
+<ds:datastoreItem xmlns:ds="http://schemas.openxmlformats.org/officeDocument/2006/customXml" ds:itemID="{F96844F9-3DAB-4C43-B723-656A15AE7081}">
   <ds:schemaRefs>
     <ds:schemaRef ds:uri="http://schemas.openxmlformats.org/officeDocument/2006/bibliography"/>
   </ds:schemaRefs>

</xml_diff>